<commit_message>
Add comments and screenshots
</commit_message>
<xml_diff>
--- a/Assignment2_screenshot.docx
+++ b/Assignment2_screenshot.docx
@@ -3,9 +3,49 @@
 <w:document xmlns:wpc="http://schemas.microsoft.com/office/word/2010/wordprocessingCanvas" xmlns:cx="http://schemas.microsoft.com/office/drawing/2014/chartex" xmlns:cx1="http://schemas.microsoft.com/office/drawing/2015/9/8/chartex" xmlns:cx2="http://schemas.microsoft.com/office/drawing/2015/10/21/chartex" xmlns:cx3="http://schemas.microsoft.com/office/drawing/2016/5/9/chartex" xmlns:cx4="http://schemas.microsoft.com/office/drawing/2016/5/10/chartex" xmlns:cx5="http://schemas.microsoft.com/office/drawing/2016/5/11/chartex" xmlns:cx6="http://schemas.microsoft.com/office/drawing/2016/5/12/chartex" xmlns:cx7="http://schemas.microsoft.com/office/drawing/2016/5/13/chartex" xmlns:cx8="http://schemas.microsoft.com/office/drawing/2016/5/14/chartex" xmlns:mc="http://schemas.openxmlformats.org/markup-compatibility/2006" xmlns:aink="http://schemas.microsoft.com/office/drawing/2016/ink" xmlns:am3d="http://schemas.microsoft.com/office/drawing/2017/model3d" xmlns:o="urn:schemas-microsoft-com:office:office" xmlns:oel="http://schemas.microsoft.com/office/2019/extlst" xmlns:r="http://schemas.openxmlformats.org/officeDocument/2006/relationships" xmlns:m="http://schemas.openxmlformats.org/officeDocument/2006/math" xmlns:v="urn:schemas-microsoft-com:vml" xmlns:wp14="http://schemas.microsoft.com/office/word/2010/wordprocessingDrawing" xmlns:wp="http://schemas.openxmlformats.org/drawingml/2006/wordprocessingDrawing" xmlns:w10="urn:schemas-microsoft-com:office:word" xmlns:w="http://schemas.openxmlformats.org/wordprocessingml/2006/main" xmlns:w14="http://schemas.microsoft.com/office/word/2010/wordml" xmlns:w15="http://schemas.microsoft.com/office/word/2012/wordml" xmlns:w16cex="http://schemas.microsoft.com/office/word/2018/wordml/cex" xmlns:w16cid="http://schemas.microsoft.com/office/word/2016/wordml/cid" xmlns:w16="http://schemas.microsoft.com/office/word/2018/wordml" xmlns:w16du="http://schemas.microsoft.com/office/word/2023/wordml/word16du" xmlns:w16sdtdh="http://schemas.microsoft.com/office/word/2020/wordml/sdtdatahash" xmlns:w16se="http://schemas.microsoft.com/office/word/2015/wordml/symex" xmlns:wpg="http://schemas.microsoft.com/office/word/2010/wordprocessingGroup" xmlns:wpi="http://schemas.microsoft.com/office/word/2010/wordprocessingInk" xmlns:wne="http://schemas.microsoft.com/office/word/2006/wordml" xmlns:wps="http://schemas.microsoft.com/office/word/2010/wordprocessingShape" mc:Ignorable="w14 w15 w16se w16cid w16 w16cex w16sdtdh w16du wp14">
   <w:body>
     <w:p>
-      <w:r>
+      <w:pPr>
+        <w:rPr>
+          <w:rFonts w:hint="eastAsia"/>
+          <w:noProof/>
+          <w:lang w:eastAsia="ja-JP"/>
+        </w:rPr>
+      </w:pPr>
+      <w:r>
+        <w:rPr>
+          <w:rFonts w:hint="eastAsia"/>
+          <w:noProof/>
+          <w:lang w:eastAsia="ja-JP"/>
+        </w:rPr>
+        <w:t>1a-b:</w:t>
+      </w:r>
+    </w:p>
+    <w:p>
+      <w:pPr>
+        <w:rPr>
+          <w:noProof/>
+        </w:rPr>
+      </w:pPr>
+      <w:r>
+        <w:rPr>
+          <w:noProof/>
+          <w:lang w:eastAsia="ja-JP"/>
+        </w:rPr>
+        <w:t>C</w:t>
+      </w:r>
+      <w:r>
+        <w:rPr>
+          <w:rFonts w:hint="eastAsia"/>
+          <w:noProof/>
+          <w:lang w:eastAsia="ja-JP"/>
+        </w:rPr>
+        <w:t>ategories:</w:t>
+      </w:r>
+      <w:r>
+        <w:rPr>
+          <w:noProof/>
+        </w:rPr>
         <w:drawing>
-          <wp:inline distT="0" distB="0" distL="0" distR="0" wp14:anchorId="57C0011C" wp14:editId="780E77EF">
+          <wp:inline distT="0" distB="0" distL="0" distR="0" wp14:anchorId="186BF661" wp14:editId="186BF662">
             <wp:extent cx="5612130" cy="3295650"/>
             <wp:effectExtent l="0" t="0" r="7620" b="0"/>
             <wp:docPr id="477657376" name="圖片 1" descr="一張含有 文字, 螢幕擷取畫面, 軟體, 陳列 的圖片&#10;&#10;自動產生的描述"/>
@@ -17,49 +57,6 @@
                 <pic:pic xmlns:pic="http://schemas.openxmlformats.org/drawingml/2006/picture">
                   <pic:nvPicPr>
                     <pic:cNvPr id="477657376" name="圖片 1" descr="一張含有 文字, 螢幕擷取畫面, 軟體, 陳列 的圖片&#10;&#10;自動產生的描述"/>
-                    <pic:cNvPicPr/>
-                  </pic:nvPicPr>
-                  <pic:blipFill>
-                    <a:blip r:embed="rId6"/>
-                    <a:stretch>
-                      <a:fillRect/>
-                    </a:stretch>
-                  </pic:blipFill>
-                  <pic:spPr>
-                    <a:xfrm>
-                      <a:off x="0" y="0"/>
-                      <a:ext cx="5612130" cy="3295650"/>
-                    </a:xfrm>
-                    <a:prstGeom prst="rect">
-                      <a:avLst/>
-                    </a:prstGeom>
-                  </pic:spPr>
-                </pic:pic>
-              </a:graphicData>
-            </a:graphic>
-          </wp:inline>
-        </w:drawing>
-      </w:r>
-      <w:r>
-        <w:rPr>
-          <w:noProof/>
-        </w:rPr>
-        <w:t xml:space="preserve"> </w:t>
-      </w:r>
-      <w:r>
-        <w:drawing>
-          <wp:inline distT="0" distB="0" distL="0" distR="0" wp14:anchorId="28C710C0" wp14:editId="2CEA9EB1">
-            <wp:extent cx="5612130" cy="3295650"/>
-            <wp:effectExtent l="0" t="0" r="7620" b="0"/>
-            <wp:docPr id="1777407024" name="圖片 1" descr="一張含有 文字, 螢幕擷取畫面, 軟體, 陳列 的圖片&#10;&#10;自動產生的描述"/>
-            <wp:cNvGraphicFramePr>
-              <a:graphicFrameLocks xmlns:a="http://schemas.openxmlformats.org/drawingml/2006/main" noChangeAspect="1"/>
-            </wp:cNvGraphicFramePr>
-            <a:graphic xmlns:a="http://schemas.openxmlformats.org/drawingml/2006/main">
-              <a:graphicData uri="http://schemas.openxmlformats.org/drawingml/2006/picture">
-                <pic:pic xmlns:pic="http://schemas.openxmlformats.org/drawingml/2006/picture">
-                  <pic:nvPicPr>
-                    <pic:cNvPr id="1777407024" name="圖片 1" descr="一張含有 文字, 螢幕擷取畫面, 軟體, 陳列 的圖片&#10;&#10;自動產生的描述"/>
                     <pic:cNvPicPr/>
                   </pic:nvPicPr>
                   <pic:blipFill>
@@ -83,8 +80,733 @@
           </wp:inline>
         </w:drawing>
       </w:r>
+      <w:r>
+        <w:rPr>
+          <w:noProof/>
+        </w:rPr>
+        <w:t xml:space="preserve"> </w:t>
+      </w:r>
     </w:p>
+    <w:p>
+      <w:r>
+        <w:rPr>
+          <w:rFonts w:hint="eastAsia"/>
+          <w:noProof/>
+          <w:lang w:eastAsia="ja-JP"/>
+        </w:rPr>
+        <w:t>Products:</w:t>
+      </w:r>
+      <w:r>
+        <w:rPr>
+          <w:noProof/>
+        </w:rPr>
+        <w:drawing>
+          <wp:inline distT="0" distB="0" distL="0" distR="0" wp14:anchorId="186BF663" wp14:editId="186BF664">
+            <wp:extent cx="5612130" cy="3295650"/>
+            <wp:effectExtent l="0" t="0" r="7620" b="0"/>
+            <wp:docPr id="1777407024" name="圖片 1" descr="一張含有 文字, 螢幕擷取畫面, 軟體, 陳列 的圖片&#10;&#10;自動產生的描述"/>
+            <wp:cNvGraphicFramePr>
+              <a:graphicFrameLocks xmlns:a="http://schemas.openxmlformats.org/drawingml/2006/main" noChangeAspect="1"/>
+            </wp:cNvGraphicFramePr>
+            <a:graphic xmlns:a="http://schemas.openxmlformats.org/drawingml/2006/main">
+              <a:graphicData uri="http://schemas.openxmlformats.org/drawingml/2006/picture">
+                <pic:pic xmlns:pic="http://schemas.openxmlformats.org/drawingml/2006/picture">
+                  <pic:nvPicPr>
+                    <pic:cNvPr id="1777407024" name="圖片 1" descr="一張含有 文字, 螢幕擷取畫面, 軟體, 陳列 的圖片&#10;&#10;自動產生的描述"/>
+                    <pic:cNvPicPr/>
+                  </pic:nvPicPr>
+                  <pic:blipFill>
+                    <a:blip r:embed="rId8"/>
+                    <a:stretch>
+                      <a:fillRect/>
+                    </a:stretch>
+                  </pic:blipFill>
+                  <pic:spPr>
+                    <a:xfrm>
+                      <a:off x="0" y="0"/>
+                      <a:ext cx="5612130" cy="3295650"/>
+                    </a:xfrm>
+                    <a:prstGeom prst="rect">
+                      <a:avLst/>
+                    </a:prstGeom>
+                  </pic:spPr>
+                </pic:pic>
+              </a:graphicData>
+            </a:graphic>
+          </wp:inline>
+        </w:drawing>
+      </w:r>
+    </w:p>
+    <w:p>
+      <w:pPr>
+        <w:rPr>
+          <w:lang w:eastAsia="ja-JP"/>
+        </w:rPr>
+      </w:pPr>
+      <w:r>
+        <w:rPr>
+          <w:rFonts w:hint="eastAsia"/>
+          <w:lang w:eastAsia="ja-JP"/>
+        </w:rPr>
+        <w:lastRenderedPageBreak/>
+        <w:t>1c:</w:t>
+      </w:r>
+    </w:p>
+    <w:p>
+      <w:pPr>
+        <w:rPr>
+          <w:lang w:eastAsia="ja-JP"/>
+        </w:rPr>
+      </w:pPr>
+      <w:r>
+        <w:rPr>
+          <w:lang w:eastAsia="ja-JP"/>
+        </w:rPr>
+        <w:t>mongodb://localhost:27017/Marketplace</w:t>
+      </w:r>
+      <w:r>
+        <w:rPr>
+          <w:lang w:eastAsia="ja-JP"/>
+        </w:rPr>
+        <w:t xml:space="preserve"> </w:t>
+      </w:r>
+    </w:p>
+    <w:p>
+      <w:r>
+        <w:rPr>
+          <w:rFonts w:hint="eastAsia"/>
+          <w:lang w:eastAsia="ja-JP"/>
+        </w:rPr>
+        <w:t>2b:</w:t>
+      </w:r>
+      <w:r>
+        <w:drawing>
+          <wp:inline distT="0" distB="0" distL="0" distR="0" wp14:anchorId="60E7CA93" wp14:editId="50353384">
+            <wp:extent cx="5612130" cy="2294890"/>
+            <wp:effectExtent l="0" t="0" r="7620" b="0"/>
+            <wp:docPr id="1773988626" name="圖片 1" descr="一張含有 文字, 螢幕擷取畫面, 字型, 數字 的圖片&#10;&#10;自動產生的描述"/>
+            <wp:cNvGraphicFramePr>
+              <a:graphicFrameLocks xmlns:a="http://schemas.openxmlformats.org/drawingml/2006/main" noChangeAspect="1"/>
+            </wp:cNvGraphicFramePr>
+            <a:graphic xmlns:a="http://schemas.openxmlformats.org/drawingml/2006/main">
+              <a:graphicData uri="http://schemas.openxmlformats.org/drawingml/2006/picture">
+                <pic:pic xmlns:pic="http://schemas.openxmlformats.org/drawingml/2006/picture">
+                  <pic:nvPicPr>
+                    <pic:cNvPr id="1773988626" name="圖片 1" descr="一張含有 文字, 螢幕擷取畫面, 字型, 數字 的圖片&#10;&#10;自動產生的描述"/>
+                    <pic:cNvPicPr/>
+                  </pic:nvPicPr>
+                  <pic:blipFill>
+                    <a:blip r:embed="rId9"/>
+                    <a:stretch>
+                      <a:fillRect/>
+                    </a:stretch>
+                  </pic:blipFill>
+                  <pic:spPr>
+                    <a:xfrm>
+                      <a:off x="0" y="0"/>
+                      <a:ext cx="5612130" cy="2294890"/>
+                    </a:xfrm>
+                    <a:prstGeom prst="rect">
+                      <a:avLst/>
+                    </a:prstGeom>
+                  </pic:spPr>
+                </pic:pic>
+              </a:graphicData>
+            </a:graphic>
+          </wp:inline>
+        </w:drawing>
+      </w:r>
+      <w:r>
+        <w:t xml:space="preserve"> </w:t>
+      </w:r>
+    </w:p>
+    <w:p>
+      <w:pPr>
+        <w:rPr>
+          <w:lang w:eastAsia="ja-JP"/>
+        </w:rPr>
+      </w:pPr>
+      <w:r>
+        <w:rPr>
+          <w:rFonts w:hint="eastAsia"/>
+          <w:lang w:eastAsia="ja-JP"/>
+        </w:rPr>
+        <w:t>4b:</w:t>
+      </w:r>
+    </w:p>
+    <w:p>
+      <w:pPr>
+        <w:rPr>
+          <w:lang w:eastAsia="ja-JP"/>
+        </w:rPr>
+      </w:pPr>
+      <w:r>
+        <w:rPr>
+          <w:lang w:eastAsia="ja-JP"/>
+        </w:rPr>
+        <w:t>G</w:t>
+      </w:r>
+      <w:r>
+        <w:rPr>
+          <w:rFonts w:hint="eastAsia"/>
+          <w:lang w:eastAsia="ja-JP"/>
+        </w:rPr>
+        <w:t>et all products:</w:t>
+      </w:r>
+      <w:r>
+        <w:rPr>
+          <w:lang w:eastAsia="ja-JP"/>
+        </w:rPr>
+        <w:drawing>
+          <wp:inline distT="0" distB="0" distL="0" distR="0" wp14:anchorId="6CA1671F" wp14:editId="35BE24D7">
+            <wp:extent cx="5612130" cy="3345815"/>
+            <wp:effectExtent l="0" t="0" r="7620" b="6985"/>
+            <wp:docPr id="1098854070" name="圖片 1" descr="一張含有 文字, 螢幕擷取畫面, 軟體, 數字 的圖片&#10;&#10;自動產生的描述"/>
+            <wp:cNvGraphicFramePr>
+              <a:graphicFrameLocks xmlns:a="http://schemas.openxmlformats.org/drawingml/2006/main" noChangeAspect="1"/>
+            </wp:cNvGraphicFramePr>
+            <a:graphic xmlns:a="http://schemas.openxmlformats.org/drawingml/2006/main">
+              <a:graphicData uri="http://schemas.openxmlformats.org/drawingml/2006/picture">
+                <pic:pic xmlns:pic="http://schemas.openxmlformats.org/drawingml/2006/picture">
+                  <pic:nvPicPr>
+                    <pic:cNvPr id="1098854070" name="圖片 1" descr="一張含有 文字, 螢幕擷取畫面, 軟體, 數字 的圖片&#10;&#10;自動產生的描述"/>
+                    <pic:cNvPicPr/>
+                  </pic:nvPicPr>
+                  <pic:blipFill>
+                    <a:blip r:embed="rId10"/>
+                    <a:stretch>
+                      <a:fillRect/>
+                    </a:stretch>
+                  </pic:blipFill>
+                  <pic:spPr>
+                    <a:xfrm>
+                      <a:off x="0" y="0"/>
+                      <a:ext cx="5612130" cy="3345815"/>
+                    </a:xfrm>
+                    <a:prstGeom prst="rect">
+                      <a:avLst/>
+                    </a:prstGeom>
+                  </pic:spPr>
+                </pic:pic>
+              </a:graphicData>
+            </a:graphic>
+          </wp:inline>
+        </w:drawing>
+      </w:r>
+    </w:p>
+    <w:p>
+      <w:pPr>
+        <w:rPr>
+          <w:lang w:eastAsia="ja-JP"/>
+        </w:rPr>
+      </w:pPr>
+      <w:r>
+        <w:rPr>
+          <w:lang w:eastAsia="ja-JP"/>
+        </w:rPr>
+        <w:lastRenderedPageBreak/>
+        <w:t>G</w:t>
+      </w:r>
+      <w:r>
+        <w:rPr>
+          <w:rFonts w:hint="eastAsia"/>
+          <w:lang w:eastAsia="ja-JP"/>
+        </w:rPr>
+        <w:t>et product by id:</w:t>
+      </w:r>
+      <w:r>
+        <w:rPr>
+          <w:lang w:eastAsia="ja-JP"/>
+        </w:rPr>
+        <w:drawing>
+          <wp:inline distT="0" distB="0" distL="0" distR="0" wp14:anchorId="2BB66E0F" wp14:editId="2EBBB3C5">
+            <wp:extent cx="5612130" cy="3345815"/>
+            <wp:effectExtent l="0" t="0" r="7620" b="6985"/>
+            <wp:docPr id="1516967230" name="圖片 1" descr="一張含有 文字, 螢幕擷取畫面, 軟體, 數字 的圖片&#10;&#10;自動產生的描述"/>
+            <wp:cNvGraphicFramePr>
+              <a:graphicFrameLocks xmlns:a="http://schemas.openxmlformats.org/drawingml/2006/main" noChangeAspect="1"/>
+            </wp:cNvGraphicFramePr>
+            <a:graphic xmlns:a="http://schemas.openxmlformats.org/drawingml/2006/main">
+              <a:graphicData uri="http://schemas.openxmlformats.org/drawingml/2006/picture">
+                <pic:pic xmlns:pic="http://schemas.openxmlformats.org/drawingml/2006/picture">
+                  <pic:nvPicPr>
+                    <pic:cNvPr id="1516967230" name="圖片 1" descr="一張含有 文字, 螢幕擷取畫面, 軟體, 數字 的圖片&#10;&#10;自動產生的描述"/>
+                    <pic:cNvPicPr/>
+                  </pic:nvPicPr>
+                  <pic:blipFill>
+                    <a:blip r:embed="rId11"/>
+                    <a:stretch>
+                      <a:fillRect/>
+                    </a:stretch>
+                  </pic:blipFill>
+                  <pic:spPr>
+                    <a:xfrm>
+                      <a:off x="0" y="0"/>
+                      <a:ext cx="5612130" cy="3345815"/>
+                    </a:xfrm>
+                    <a:prstGeom prst="rect">
+                      <a:avLst/>
+                    </a:prstGeom>
+                  </pic:spPr>
+                </pic:pic>
+              </a:graphicData>
+            </a:graphic>
+          </wp:inline>
+        </w:drawing>
+      </w:r>
+    </w:p>
+    <w:p>
+      <w:pPr>
+        <w:rPr>
+          <w:lang w:eastAsia="ja-JP"/>
+        </w:rPr>
+      </w:pPr>
+      <w:r>
+        <w:rPr>
+          <w:lang w:eastAsia="ja-JP"/>
+        </w:rPr>
+        <w:t>A</w:t>
+      </w:r>
+      <w:r>
+        <w:rPr>
+          <w:rFonts w:hint="eastAsia"/>
+          <w:lang w:eastAsia="ja-JP"/>
+        </w:rPr>
+        <w:t>dd new product:</w:t>
+      </w:r>
+      <w:r>
+        <w:rPr>
+          <w:lang w:eastAsia="ja-JP"/>
+        </w:rPr>
+        <w:drawing>
+          <wp:inline distT="0" distB="0" distL="0" distR="0" wp14:anchorId="3F5F2B85" wp14:editId="5B5A6991">
+            <wp:extent cx="5612130" cy="3345815"/>
+            <wp:effectExtent l="0" t="0" r="7620" b="6985"/>
+            <wp:docPr id="1103363412" name="圖片 1" descr="一張含有 文字, 螢幕擷取畫面, 軟體, 數字 的圖片&#10;&#10;自動產生的描述"/>
+            <wp:cNvGraphicFramePr>
+              <a:graphicFrameLocks xmlns:a="http://schemas.openxmlformats.org/drawingml/2006/main" noChangeAspect="1"/>
+            </wp:cNvGraphicFramePr>
+            <a:graphic xmlns:a="http://schemas.openxmlformats.org/drawingml/2006/main">
+              <a:graphicData uri="http://schemas.openxmlformats.org/drawingml/2006/picture">
+                <pic:pic xmlns:pic="http://schemas.openxmlformats.org/drawingml/2006/picture">
+                  <pic:nvPicPr>
+                    <pic:cNvPr id="1103363412" name="圖片 1" descr="一張含有 文字, 螢幕擷取畫面, 軟體, 數字 的圖片&#10;&#10;自動產生的描述"/>
+                    <pic:cNvPicPr/>
+                  </pic:nvPicPr>
+                  <pic:blipFill>
+                    <a:blip r:embed="rId12"/>
+                    <a:stretch>
+                      <a:fillRect/>
+                    </a:stretch>
+                  </pic:blipFill>
+                  <pic:spPr>
+                    <a:xfrm>
+                      <a:off x="0" y="0"/>
+                      <a:ext cx="5612130" cy="3345815"/>
+                    </a:xfrm>
+                    <a:prstGeom prst="rect">
+                      <a:avLst/>
+                    </a:prstGeom>
+                  </pic:spPr>
+                </pic:pic>
+              </a:graphicData>
+            </a:graphic>
+          </wp:inline>
+        </w:drawing>
+      </w:r>
+    </w:p>
+    <w:p>
+      <w:pPr>
+        <w:rPr>
+          <w:lang w:eastAsia="ja-JP"/>
+        </w:rPr>
+      </w:pPr>
+      <w:r>
+        <w:rPr>
+          <w:lang w:eastAsia="ja-JP"/>
+        </w:rPr>
+        <w:lastRenderedPageBreak/>
+        <w:t>U</w:t>
+      </w:r>
+      <w:r>
+        <w:rPr>
+          <w:rFonts w:hint="eastAsia"/>
+          <w:lang w:eastAsia="ja-JP"/>
+        </w:rPr>
+        <w:t>pdate product by id:</w:t>
+      </w:r>
+      <w:r>
+        <w:rPr>
+          <w:lang w:eastAsia="ja-JP"/>
+        </w:rPr>
+        <w:drawing>
+          <wp:inline distT="0" distB="0" distL="0" distR="0" wp14:anchorId="2BD94043" wp14:editId="7F6F5D40">
+            <wp:extent cx="5612130" cy="3345815"/>
+            <wp:effectExtent l="0" t="0" r="7620" b="6985"/>
+            <wp:docPr id="1740757916" name="圖片 1" descr="一張含有 文字, 螢幕擷取畫面, 軟體, 數字 的圖片&#10;&#10;自動產生的描述"/>
+            <wp:cNvGraphicFramePr>
+              <a:graphicFrameLocks xmlns:a="http://schemas.openxmlformats.org/drawingml/2006/main" noChangeAspect="1"/>
+            </wp:cNvGraphicFramePr>
+            <a:graphic xmlns:a="http://schemas.openxmlformats.org/drawingml/2006/main">
+              <a:graphicData uri="http://schemas.openxmlformats.org/drawingml/2006/picture">
+                <pic:pic xmlns:pic="http://schemas.openxmlformats.org/drawingml/2006/picture">
+                  <pic:nvPicPr>
+                    <pic:cNvPr id="1740757916" name="圖片 1" descr="一張含有 文字, 螢幕擷取畫面, 軟體, 數字 的圖片&#10;&#10;自動產生的描述"/>
+                    <pic:cNvPicPr/>
+                  </pic:nvPicPr>
+                  <pic:blipFill>
+                    <a:blip r:embed="rId13"/>
+                    <a:stretch>
+                      <a:fillRect/>
+                    </a:stretch>
+                  </pic:blipFill>
+                  <pic:spPr>
+                    <a:xfrm>
+                      <a:off x="0" y="0"/>
+                      <a:ext cx="5612130" cy="3345815"/>
+                    </a:xfrm>
+                    <a:prstGeom prst="rect">
+                      <a:avLst/>
+                    </a:prstGeom>
+                  </pic:spPr>
+                </pic:pic>
+              </a:graphicData>
+            </a:graphic>
+          </wp:inline>
+        </w:drawing>
+      </w:r>
+      <w:r>
+        <w:rPr>
+          <w:noProof/>
+        </w:rPr>
+        <w:t xml:space="preserve"> </w:t>
+      </w:r>
+      <w:r>
+        <w:rPr>
+          <w:lang w:eastAsia="ja-JP"/>
+        </w:rPr>
+        <w:drawing>
+          <wp:inline distT="0" distB="0" distL="0" distR="0" wp14:anchorId="48D8B66F" wp14:editId="3B7EB99F">
+            <wp:extent cx="5612130" cy="3345815"/>
+            <wp:effectExtent l="0" t="0" r="7620" b="6985"/>
+            <wp:docPr id="568060776" name="圖片 1" descr="一張含有 文字, 螢幕擷取畫面, 軟體, 數字 的圖片&#10;&#10;自動產生的描述"/>
+            <wp:cNvGraphicFramePr>
+              <a:graphicFrameLocks xmlns:a="http://schemas.openxmlformats.org/drawingml/2006/main" noChangeAspect="1"/>
+            </wp:cNvGraphicFramePr>
+            <a:graphic xmlns:a="http://schemas.openxmlformats.org/drawingml/2006/main">
+              <a:graphicData uri="http://schemas.openxmlformats.org/drawingml/2006/picture">
+                <pic:pic xmlns:pic="http://schemas.openxmlformats.org/drawingml/2006/picture">
+                  <pic:nvPicPr>
+                    <pic:cNvPr id="568060776" name="圖片 1" descr="一張含有 文字, 螢幕擷取畫面, 軟體, 數字 的圖片&#10;&#10;自動產生的描述"/>
+                    <pic:cNvPicPr/>
+                  </pic:nvPicPr>
+                  <pic:blipFill>
+                    <a:blip r:embed="rId14"/>
+                    <a:stretch>
+                      <a:fillRect/>
+                    </a:stretch>
+                  </pic:blipFill>
+                  <pic:spPr>
+                    <a:xfrm>
+                      <a:off x="0" y="0"/>
+                      <a:ext cx="5612130" cy="3345815"/>
+                    </a:xfrm>
+                    <a:prstGeom prst="rect">
+                      <a:avLst/>
+                    </a:prstGeom>
+                  </pic:spPr>
+                </pic:pic>
+              </a:graphicData>
+            </a:graphic>
+          </wp:inline>
+        </w:drawing>
+      </w:r>
+    </w:p>
+    <w:p>
+      <w:pPr>
+        <w:rPr>
+          <w:lang w:eastAsia="ja-JP"/>
+        </w:rPr>
+      </w:pPr>
+      <w:r>
+        <w:rPr>
+          <w:lang w:eastAsia="ja-JP"/>
+        </w:rPr>
+        <w:lastRenderedPageBreak/>
+        <w:t>R</w:t>
+      </w:r>
+      <w:r>
+        <w:rPr>
+          <w:rFonts w:hint="eastAsia"/>
+          <w:lang w:eastAsia="ja-JP"/>
+        </w:rPr>
+        <w:t>emove product by id:</w:t>
+      </w:r>
+      <w:r>
+        <w:rPr>
+          <w:noProof/>
+        </w:rPr>
+        <w:t xml:space="preserve"> </w:t>
+      </w:r>
+      <w:r>
+        <w:rPr>
+          <w:lang w:eastAsia="ja-JP"/>
+        </w:rPr>
+        <w:drawing>
+          <wp:inline distT="0" distB="0" distL="0" distR="0" wp14:anchorId="2E7128A9" wp14:editId="1536720A">
+            <wp:extent cx="5612130" cy="3345815"/>
+            <wp:effectExtent l="0" t="0" r="7620" b="6985"/>
+            <wp:docPr id="1677827858" name="圖片 1" descr="一張含有 文字, 螢幕擷取畫面, 軟體, 數字 的圖片&#10;&#10;自動產生的描述"/>
+            <wp:cNvGraphicFramePr>
+              <a:graphicFrameLocks xmlns:a="http://schemas.openxmlformats.org/drawingml/2006/main" noChangeAspect="1"/>
+            </wp:cNvGraphicFramePr>
+            <a:graphic xmlns:a="http://schemas.openxmlformats.org/drawingml/2006/main">
+              <a:graphicData uri="http://schemas.openxmlformats.org/drawingml/2006/picture">
+                <pic:pic xmlns:pic="http://schemas.openxmlformats.org/drawingml/2006/picture">
+                  <pic:nvPicPr>
+                    <pic:cNvPr id="1677827858" name="圖片 1" descr="一張含有 文字, 螢幕擷取畫面, 軟體, 數字 的圖片&#10;&#10;自動產生的描述"/>
+                    <pic:cNvPicPr/>
+                  </pic:nvPicPr>
+                  <pic:blipFill>
+                    <a:blip r:embed="rId15"/>
+                    <a:stretch>
+                      <a:fillRect/>
+                    </a:stretch>
+                  </pic:blipFill>
+                  <pic:spPr>
+                    <a:xfrm>
+                      <a:off x="0" y="0"/>
+                      <a:ext cx="5612130" cy="3345815"/>
+                    </a:xfrm>
+                    <a:prstGeom prst="rect">
+                      <a:avLst/>
+                    </a:prstGeom>
+                  </pic:spPr>
+                </pic:pic>
+              </a:graphicData>
+            </a:graphic>
+          </wp:inline>
+        </w:drawing>
+      </w:r>
+    </w:p>
+    <w:p>
+      <w:pPr>
+        <w:rPr>
+          <w:lang w:eastAsia="ja-JP"/>
+        </w:rPr>
+      </w:pPr>
+      <w:r>
+        <w:rPr>
+          <w:lang w:eastAsia="ja-JP"/>
+        </w:rPr>
+        <w:lastRenderedPageBreak/>
+        <w:t>R</w:t>
+      </w:r>
+      <w:r>
+        <w:rPr>
+          <w:rFonts w:hint="eastAsia"/>
+          <w:lang w:eastAsia="ja-JP"/>
+        </w:rPr>
+        <w:t>emove all products:</w:t>
+      </w:r>
+      <w:r>
+        <w:rPr>
+          <w:noProof/>
+        </w:rPr>
+        <w:t xml:space="preserve"> </w:t>
+      </w:r>
+      <w:r>
+        <w:rPr>
+          <w:lang w:eastAsia="ja-JP"/>
+        </w:rPr>
+        <w:drawing>
+          <wp:inline distT="0" distB="0" distL="0" distR="0" wp14:anchorId="6C77735A" wp14:editId="75AF361E">
+            <wp:extent cx="5612130" cy="3345815"/>
+            <wp:effectExtent l="0" t="0" r="7620" b="6985"/>
+            <wp:docPr id="1734982256" name="圖片 1" descr="一張含有 文字, 螢幕擷取畫面, 軟體, 數字 的圖片&#10;&#10;自動產生的描述"/>
+            <wp:cNvGraphicFramePr>
+              <a:graphicFrameLocks xmlns:a="http://schemas.openxmlformats.org/drawingml/2006/main" noChangeAspect="1"/>
+            </wp:cNvGraphicFramePr>
+            <a:graphic xmlns:a="http://schemas.openxmlformats.org/drawingml/2006/main">
+              <a:graphicData uri="http://schemas.openxmlformats.org/drawingml/2006/picture">
+                <pic:pic xmlns:pic="http://schemas.openxmlformats.org/drawingml/2006/picture">
+                  <pic:nvPicPr>
+                    <pic:cNvPr id="1734982256" name="圖片 1" descr="一張含有 文字, 螢幕擷取畫面, 軟體, 數字 的圖片&#10;&#10;自動產生的描述"/>
+                    <pic:cNvPicPr/>
+                  </pic:nvPicPr>
+                  <pic:blipFill>
+                    <a:blip r:embed="rId16"/>
+                    <a:stretch>
+                      <a:fillRect/>
+                    </a:stretch>
+                  </pic:blipFill>
+                  <pic:spPr>
+                    <a:xfrm>
+                      <a:off x="0" y="0"/>
+                      <a:ext cx="5612130" cy="3345815"/>
+                    </a:xfrm>
+                    <a:prstGeom prst="rect">
+                      <a:avLst/>
+                    </a:prstGeom>
+                  </pic:spPr>
+                </pic:pic>
+              </a:graphicData>
+            </a:graphic>
+          </wp:inline>
+        </w:drawing>
+      </w:r>
+      <w:r>
+        <w:rPr>
+          <w:noProof/>
+        </w:rPr>
+        <w:t xml:space="preserve"> </w:t>
+      </w:r>
+      <w:r>
+        <w:rPr>
+          <w:noProof/>
+        </w:rPr>
+        <w:drawing>
+          <wp:inline distT="0" distB="0" distL="0" distR="0" wp14:anchorId="28645818" wp14:editId="0B4F45B4">
+            <wp:extent cx="5612130" cy="3345815"/>
+            <wp:effectExtent l="0" t="0" r="7620" b="6985"/>
+            <wp:docPr id="107676403" name="圖片 1" descr="一張含有 文字, 螢幕擷取畫面, 軟體, 數字 的圖片&#10;&#10;自動產生的描述"/>
+            <wp:cNvGraphicFramePr>
+              <a:graphicFrameLocks xmlns:a="http://schemas.openxmlformats.org/drawingml/2006/main" noChangeAspect="1"/>
+            </wp:cNvGraphicFramePr>
+            <a:graphic xmlns:a="http://schemas.openxmlformats.org/drawingml/2006/main">
+              <a:graphicData uri="http://schemas.openxmlformats.org/drawingml/2006/picture">
+                <pic:pic xmlns:pic="http://schemas.openxmlformats.org/drawingml/2006/picture">
+                  <pic:nvPicPr>
+                    <pic:cNvPr id="107676403" name="圖片 1" descr="一張含有 文字, 螢幕擷取畫面, 軟體, 數字 的圖片&#10;&#10;自動產生的描述"/>
+                    <pic:cNvPicPr/>
+                  </pic:nvPicPr>
+                  <pic:blipFill>
+                    <a:blip r:embed="rId17"/>
+                    <a:stretch>
+                      <a:fillRect/>
+                    </a:stretch>
+                  </pic:blipFill>
+                  <pic:spPr>
+                    <a:xfrm>
+                      <a:off x="0" y="0"/>
+                      <a:ext cx="5612130" cy="3345815"/>
+                    </a:xfrm>
+                    <a:prstGeom prst="rect">
+                      <a:avLst/>
+                    </a:prstGeom>
+                  </pic:spPr>
+                </pic:pic>
+              </a:graphicData>
+            </a:graphic>
+          </wp:inline>
+        </w:drawing>
+      </w:r>
+    </w:p>
+    <w:p>
+      <w:pPr>
+        <w:rPr>
+          <w:lang w:eastAsia="ja-JP"/>
+        </w:rPr>
+      </w:pPr>
+      <w:r>
+        <w:rPr>
+          <w:lang w:eastAsia="ja-JP"/>
+        </w:rPr>
+        <w:lastRenderedPageBreak/>
+        <w:t>F</w:t>
+      </w:r>
+      <w:r>
+        <w:rPr>
+          <w:rFonts w:hint="eastAsia"/>
+          <w:lang w:eastAsia="ja-JP"/>
+        </w:rPr>
+        <w:t xml:space="preserve">ind all products which name contains </w:t>
+      </w:r>
+      <w:r>
+        <w:rPr>
+          <w:lang w:eastAsia="ja-JP"/>
+        </w:rPr>
+        <w:t>‘</w:t>
+      </w:r>
+      <w:r>
+        <w:rPr>
+          <w:rFonts w:hint="eastAsia"/>
+          <w:lang w:eastAsia="ja-JP"/>
+        </w:rPr>
+        <w:t>kw</w:t>
+      </w:r>
+      <w:r>
+        <w:rPr>
+          <w:lang w:eastAsia="ja-JP"/>
+        </w:rPr>
+        <w:t>’</w:t>
+      </w:r>
+      <w:r>
+        <w:rPr>
+          <w:rFonts w:hint="eastAsia"/>
+          <w:lang w:eastAsia="ja-JP"/>
+        </w:rPr>
+        <w:t>:</w:t>
+      </w:r>
+      <w:r>
+        <w:rPr>
+          <w:noProof/>
+        </w:rPr>
+        <w:t xml:space="preserve"> </w:t>
+      </w:r>
+      <w:r>
+        <w:rPr>
+          <w:lang w:eastAsia="ja-JP"/>
+        </w:rPr>
+        <w:drawing>
+          <wp:inline distT="0" distB="0" distL="0" distR="0" wp14:anchorId="5C3EB339" wp14:editId="3B1DA980">
+            <wp:extent cx="5612130" cy="3345815"/>
+            <wp:effectExtent l="0" t="0" r="7620" b="6985"/>
+            <wp:docPr id="191697186" name="圖片 1" descr="一張含有 文字, 螢幕擷取畫面, 軟體, 數字 的圖片&#10;&#10;自動產生的描述"/>
+            <wp:cNvGraphicFramePr>
+              <a:graphicFrameLocks xmlns:a="http://schemas.openxmlformats.org/drawingml/2006/main" noChangeAspect="1"/>
+            </wp:cNvGraphicFramePr>
+            <a:graphic xmlns:a="http://schemas.openxmlformats.org/drawingml/2006/main">
+              <a:graphicData uri="http://schemas.openxmlformats.org/drawingml/2006/picture">
+                <pic:pic xmlns:pic="http://schemas.openxmlformats.org/drawingml/2006/picture">
+                  <pic:nvPicPr>
+                    <pic:cNvPr id="191697186" name="圖片 1" descr="一張含有 文字, 螢幕擷取畫面, 軟體, 數字 的圖片&#10;&#10;自動產生的描述"/>
+                    <pic:cNvPicPr/>
+                  </pic:nvPicPr>
+                  <pic:blipFill>
+                    <a:blip r:embed="rId18"/>
+                    <a:stretch>
+                      <a:fillRect/>
+                    </a:stretch>
+                  </pic:blipFill>
+                  <pic:spPr>
+                    <a:xfrm>
+                      <a:off x="0" y="0"/>
+                      <a:ext cx="5612130" cy="3345815"/>
+                    </a:xfrm>
+                    <a:prstGeom prst="rect">
+                      <a:avLst/>
+                    </a:prstGeom>
+                  </pic:spPr>
+                </pic:pic>
+              </a:graphicData>
+            </a:graphic>
+          </wp:inline>
+        </w:drawing>
+      </w:r>
+      <w:r>
+        <w:rPr>
+          <w:lang w:eastAsia="ja-JP"/>
+        </w:rPr>
+        <w:t xml:space="preserve"> </w:t>
+      </w:r>
+      <w:r>
+        <w:br w:type="page"/>
+      </w:r>
+    </w:p>
+    <w:p/>
     <w:sectPr>
+      <w:headerReference w:type="default" r:id="rId19"/>
       <w:pgSz w:w="12240" w:h="15840"/>
       <w:pgMar w:top="1985" w:right="1701" w:bottom="1701" w:left="1701" w:header="708" w:footer="708" w:gutter="0"/>
       <w:cols w:space="708"/>
@@ -142,6 +864,500 @@
     </w:p>
   </w:footnote>
 </w:footnotes>
+</file>
+
+<file path=word/header1.xml><?xml version="1.0" encoding="utf-8"?>
+<w:hdr xmlns:wpc="http://schemas.microsoft.com/office/word/2010/wordprocessingCanvas" xmlns:cx="http://schemas.microsoft.com/office/drawing/2014/chartex" xmlns:cx1="http://schemas.microsoft.com/office/drawing/2015/9/8/chartex" xmlns:cx2="http://schemas.microsoft.com/office/drawing/2015/10/21/chartex" xmlns:cx3="http://schemas.microsoft.com/office/drawing/2016/5/9/chartex" xmlns:cx4="http://schemas.microsoft.com/office/drawing/2016/5/10/chartex" xmlns:cx5="http://schemas.microsoft.com/office/drawing/2016/5/11/chartex" xmlns:cx6="http://schemas.microsoft.com/office/drawing/2016/5/12/chartex" xmlns:cx7="http://schemas.microsoft.com/office/drawing/2016/5/13/chartex" xmlns:cx8="http://schemas.microsoft.com/office/drawing/2016/5/14/chartex" xmlns:mc="http://schemas.openxmlformats.org/markup-compatibility/2006" xmlns:aink="http://schemas.microsoft.com/office/drawing/2016/ink" xmlns:am3d="http://schemas.microsoft.com/office/drawing/2017/model3d" xmlns:o="urn:schemas-microsoft-com:office:office" xmlns:oel="http://schemas.microsoft.com/office/2019/extlst" xmlns:r="http://schemas.openxmlformats.org/officeDocument/2006/relationships" xmlns:m="http://schemas.openxmlformats.org/officeDocument/2006/math" xmlns:v="urn:schemas-microsoft-com:vml" xmlns:wp14="http://schemas.microsoft.com/office/word/2010/wordprocessingDrawing" xmlns:wp="http://schemas.openxmlformats.org/drawingml/2006/wordprocessingDrawing" xmlns:w10="urn:schemas-microsoft-com:office:word" xmlns:w="http://schemas.openxmlformats.org/wordprocessingml/2006/main" xmlns:w14="http://schemas.microsoft.com/office/word/2010/wordml" xmlns:w15="http://schemas.microsoft.com/office/word/2012/wordml" xmlns:w16cex="http://schemas.microsoft.com/office/word/2018/wordml/cex" xmlns:w16cid="http://schemas.microsoft.com/office/word/2016/wordml/cid" xmlns:w16="http://schemas.microsoft.com/office/word/2018/wordml" xmlns:w16du="http://schemas.microsoft.com/office/word/2023/wordml/word16du" xmlns:w16sdtdh="http://schemas.microsoft.com/office/word/2020/wordml/sdtdatahash" xmlns:w16se="http://schemas.microsoft.com/office/word/2015/wordml/symex" xmlns:wpg="http://schemas.microsoft.com/office/word/2010/wordprocessingGroup" xmlns:wpi="http://schemas.microsoft.com/office/word/2010/wordprocessingInk" xmlns:wne="http://schemas.microsoft.com/office/word/2006/wordml" xmlns:wps="http://schemas.microsoft.com/office/word/2010/wordprocessingShape" mc:Ignorable="w14 w15 w16se w16cid w16 w16cex w16sdtdh w16du wp14">
+  <w:p>
+    <w:pPr>
+      <w:pStyle w:val="ae"/>
+      <w:rPr>
+        <w:lang w:eastAsia="ja-JP"/>
+      </w:rPr>
+    </w:pPr>
+    <w:r>
+      <w:rPr>
+        <w:rFonts w:hint="eastAsia"/>
+        <w:lang w:eastAsia="ja-JP"/>
+      </w:rPr>
+      <w:t>Yik Hei Chan 301347095</w:t>
+    </w:r>
+  </w:p>
+  <w:p>
+    <w:pPr>
+      <w:pStyle w:val="ae"/>
+      <w:rPr>
+        <w:rFonts w:hint="eastAsia"/>
+        <w:lang w:eastAsia="ja-JP"/>
+      </w:rPr>
+    </w:pPr>
+  </w:p>
+</w:hdr>
+</file>
+
+<file path=word/numbering.xml><?xml version="1.0" encoding="utf-8"?>
+<w:numbering xmlns:wpc="http://schemas.microsoft.com/office/word/2010/wordprocessingCanvas" xmlns:cx="http://schemas.microsoft.com/office/drawing/2014/chartex" xmlns:cx1="http://schemas.microsoft.com/office/drawing/2015/9/8/chartex" xmlns:cx2="http://schemas.microsoft.com/office/drawing/2015/10/21/chartex" xmlns:cx3="http://schemas.microsoft.com/office/drawing/2016/5/9/chartex" xmlns:cx4="http://schemas.microsoft.com/office/drawing/2016/5/10/chartex" xmlns:cx5="http://schemas.microsoft.com/office/drawing/2016/5/11/chartex" xmlns:cx6="http://schemas.microsoft.com/office/drawing/2016/5/12/chartex" xmlns:cx7="http://schemas.microsoft.com/office/drawing/2016/5/13/chartex" xmlns:cx8="http://schemas.microsoft.com/office/drawing/2016/5/14/chartex" xmlns:mc="http://schemas.openxmlformats.org/markup-compatibility/2006" xmlns:aink="http://schemas.microsoft.com/office/drawing/2016/ink" xmlns:am3d="http://schemas.microsoft.com/office/drawing/2017/model3d" xmlns:o="urn:schemas-microsoft-com:office:office" xmlns:oel="http://schemas.microsoft.com/office/2019/extlst" xmlns:r="http://schemas.openxmlformats.org/officeDocument/2006/relationships" xmlns:m="http://schemas.openxmlformats.org/officeDocument/2006/math" xmlns:v="urn:schemas-microsoft-com:vml" xmlns:wp14="http://schemas.microsoft.com/office/word/2010/wordprocessingDrawing" xmlns:wp="http://schemas.openxmlformats.org/drawingml/2006/wordprocessingDrawing" xmlns:w10="urn:schemas-microsoft-com:office:word" xmlns:w="http://schemas.openxmlformats.org/wordprocessingml/2006/main" xmlns:w14="http://schemas.microsoft.com/office/word/2010/wordml" xmlns:w15="http://schemas.microsoft.com/office/word/2012/wordml" xmlns:w16cex="http://schemas.microsoft.com/office/word/2018/wordml/cex" xmlns:w16cid="http://schemas.microsoft.com/office/word/2016/wordml/cid" xmlns:w16="http://schemas.microsoft.com/office/word/2018/wordml" xmlns:w16du="http://schemas.microsoft.com/office/word/2023/wordml/word16du" xmlns:w16sdtdh="http://schemas.microsoft.com/office/word/2020/wordml/sdtdatahash" xmlns:w16se="http://schemas.microsoft.com/office/word/2015/wordml/symex" xmlns:wpg="http://schemas.microsoft.com/office/word/2010/wordprocessingGroup" xmlns:wpi="http://schemas.microsoft.com/office/word/2010/wordprocessingInk" xmlns:wne="http://schemas.microsoft.com/office/word/2006/wordml" xmlns:wps="http://schemas.microsoft.com/office/word/2010/wordprocessingShape" mc:Ignorable="w14 w15 w16se w16cid w16 w16cex w16sdtdh w16du wp14">
+  <w:abstractNum w:abstractNumId="0" w15:restartNumberingAfterBreak="0">
+    <w:nsid w:val="198652AB"/>
+    <w:multiLevelType w:val="hybridMultilevel"/>
+    <w:tmpl w:val="932C71AA"/>
+    <w:lvl w:ilvl="0" w:tplc="1009000F">
+      <w:start w:val="1"/>
+      <w:numFmt w:val="decimal"/>
+      <w:lvlText w:val="%1."/>
+      <w:lvlJc w:val="left"/>
+      <w:pPr>
+        <w:ind w:left="720" w:hanging="360"/>
+      </w:pPr>
+      <w:rPr>
+        <w:rFonts w:hint="default"/>
+      </w:rPr>
+    </w:lvl>
+    <w:lvl w:ilvl="1" w:tplc="10090019" w:tentative="1">
+      <w:start w:val="1"/>
+      <w:numFmt w:val="lowerLetter"/>
+      <w:lvlText w:val="%2."/>
+      <w:lvlJc w:val="left"/>
+      <w:pPr>
+        <w:ind w:left="1440" w:hanging="360"/>
+      </w:pPr>
+    </w:lvl>
+    <w:lvl w:ilvl="2" w:tplc="1009001B" w:tentative="1">
+      <w:start w:val="1"/>
+      <w:numFmt w:val="lowerRoman"/>
+      <w:lvlText w:val="%3."/>
+      <w:lvlJc w:val="right"/>
+      <w:pPr>
+        <w:ind w:left="2160" w:hanging="180"/>
+      </w:pPr>
+    </w:lvl>
+    <w:lvl w:ilvl="3" w:tplc="1009000F" w:tentative="1">
+      <w:start w:val="1"/>
+      <w:numFmt w:val="decimal"/>
+      <w:lvlText w:val="%4."/>
+      <w:lvlJc w:val="left"/>
+      <w:pPr>
+        <w:ind w:left="2880" w:hanging="360"/>
+      </w:pPr>
+    </w:lvl>
+    <w:lvl w:ilvl="4" w:tplc="10090019" w:tentative="1">
+      <w:start w:val="1"/>
+      <w:numFmt w:val="lowerLetter"/>
+      <w:lvlText w:val="%5."/>
+      <w:lvlJc w:val="left"/>
+      <w:pPr>
+        <w:ind w:left="3600" w:hanging="360"/>
+      </w:pPr>
+    </w:lvl>
+    <w:lvl w:ilvl="5" w:tplc="1009001B" w:tentative="1">
+      <w:start w:val="1"/>
+      <w:numFmt w:val="lowerRoman"/>
+      <w:lvlText w:val="%6."/>
+      <w:lvlJc w:val="right"/>
+      <w:pPr>
+        <w:ind w:left="4320" w:hanging="180"/>
+      </w:pPr>
+    </w:lvl>
+    <w:lvl w:ilvl="6" w:tplc="1009000F" w:tentative="1">
+      <w:start w:val="1"/>
+      <w:numFmt w:val="decimal"/>
+      <w:lvlText w:val="%7."/>
+      <w:lvlJc w:val="left"/>
+      <w:pPr>
+        <w:ind w:left="5040" w:hanging="360"/>
+      </w:pPr>
+    </w:lvl>
+    <w:lvl w:ilvl="7" w:tplc="10090019" w:tentative="1">
+      <w:start w:val="1"/>
+      <w:numFmt w:val="lowerLetter"/>
+      <w:lvlText w:val="%8."/>
+      <w:lvlJc w:val="left"/>
+      <w:pPr>
+        <w:ind w:left="5760" w:hanging="360"/>
+      </w:pPr>
+    </w:lvl>
+    <w:lvl w:ilvl="8" w:tplc="1009001B" w:tentative="1">
+      <w:start w:val="1"/>
+      <w:numFmt w:val="lowerRoman"/>
+      <w:lvlText w:val="%9."/>
+      <w:lvlJc w:val="right"/>
+      <w:pPr>
+        <w:ind w:left="6480" w:hanging="180"/>
+      </w:pPr>
+    </w:lvl>
+  </w:abstractNum>
+  <w:abstractNum w:abstractNumId="1" w15:restartNumberingAfterBreak="0">
+    <w:nsid w:val="1DF91F5B"/>
+    <w:multiLevelType w:val="hybridMultilevel"/>
+    <w:tmpl w:val="EE224EE8"/>
+    <w:lvl w:ilvl="0" w:tplc="1009000F">
+      <w:start w:val="1"/>
+      <w:numFmt w:val="decimal"/>
+      <w:lvlText w:val="%1."/>
+      <w:lvlJc w:val="left"/>
+      <w:pPr>
+        <w:ind w:left="720" w:hanging="360"/>
+      </w:pPr>
+      <w:rPr>
+        <w:rFonts w:hint="default"/>
+      </w:rPr>
+    </w:lvl>
+    <w:lvl w:ilvl="1" w:tplc="10090019" w:tentative="1">
+      <w:start w:val="1"/>
+      <w:numFmt w:val="lowerLetter"/>
+      <w:lvlText w:val="%2."/>
+      <w:lvlJc w:val="left"/>
+      <w:pPr>
+        <w:ind w:left="1440" w:hanging="360"/>
+      </w:pPr>
+    </w:lvl>
+    <w:lvl w:ilvl="2" w:tplc="1009001B" w:tentative="1">
+      <w:start w:val="1"/>
+      <w:numFmt w:val="lowerRoman"/>
+      <w:lvlText w:val="%3."/>
+      <w:lvlJc w:val="right"/>
+      <w:pPr>
+        <w:ind w:left="2160" w:hanging="180"/>
+      </w:pPr>
+    </w:lvl>
+    <w:lvl w:ilvl="3" w:tplc="1009000F" w:tentative="1">
+      <w:start w:val="1"/>
+      <w:numFmt w:val="decimal"/>
+      <w:lvlText w:val="%4."/>
+      <w:lvlJc w:val="left"/>
+      <w:pPr>
+        <w:ind w:left="2880" w:hanging="360"/>
+      </w:pPr>
+    </w:lvl>
+    <w:lvl w:ilvl="4" w:tplc="10090019" w:tentative="1">
+      <w:start w:val="1"/>
+      <w:numFmt w:val="lowerLetter"/>
+      <w:lvlText w:val="%5."/>
+      <w:lvlJc w:val="left"/>
+      <w:pPr>
+        <w:ind w:left="3600" w:hanging="360"/>
+      </w:pPr>
+    </w:lvl>
+    <w:lvl w:ilvl="5" w:tplc="1009001B" w:tentative="1">
+      <w:start w:val="1"/>
+      <w:numFmt w:val="lowerRoman"/>
+      <w:lvlText w:val="%6."/>
+      <w:lvlJc w:val="right"/>
+      <w:pPr>
+        <w:ind w:left="4320" w:hanging="180"/>
+      </w:pPr>
+    </w:lvl>
+    <w:lvl w:ilvl="6" w:tplc="1009000F" w:tentative="1">
+      <w:start w:val="1"/>
+      <w:numFmt w:val="decimal"/>
+      <w:lvlText w:val="%7."/>
+      <w:lvlJc w:val="left"/>
+      <w:pPr>
+        <w:ind w:left="5040" w:hanging="360"/>
+      </w:pPr>
+    </w:lvl>
+    <w:lvl w:ilvl="7" w:tplc="10090019" w:tentative="1">
+      <w:start w:val="1"/>
+      <w:numFmt w:val="lowerLetter"/>
+      <w:lvlText w:val="%8."/>
+      <w:lvlJc w:val="left"/>
+      <w:pPr>
+        <w:ind w:left="5760" w:hanging="360"/>
+      </w:pPr>
+    </w:lvl>
+    <w:lvl w:ilvl="8" w:tplc="1009001B" w:tentative="1">
+      <w:start w:val="1"/>
+      <w:numFmt w:val="lowerRoman"/>
+      <w:lvlText w:val="%9."/>
+      <w:lvlJc w:val="right"/>
+      <w:pPr>
+        <w:ind w:left="6480" w:hanging="180"/>
+      </w:pPr>
+    </w:lvl>
+  </w:abstractNum>
+  <w:abstractNum w:abstractNumId="2" w15:restartNumberingAfterBreak="0">
+    <w:nsid w:val="56251AB1"/>
+    <w:multiLevelType w:val="hybridMultilevel"/>
+    <w:tmpl w:val="A8B4853E"/>
+    <w:lvl w:ilvl="0" w:tplc="1009000F">
+      <w:start w:val="1"/>
+      <w:numFmt w:val="decimal"/>
+      <w:lvlText w:val="%1."/>
+      <w:lvlJc w:val="left"/>
+      <w:pPr>
+        <w:ind w:left="720" w:hanging="360"/>
+      </w:pPr>
+      <w:rPr>
+        <w:rFonts w:hint="default"/>
+      </w:rPr>
+    </w:lvl>
+    <w:lvl w:ilvl="1" w:tplc="10090019" w:tentative="1">
+      <w:start w:val="1"/>
+      <w:numFmt w:val="lowerLetter"/>
+      <w:lvlText w:val="%2."/>
+      <w:lvlJc w:val="left"/>
+      <w:pPr>
+        <w:ind w:left="1440" w:hanging="360"/>
+      </w:pPr>
+    </w:lvl>
+    <w:lvl w:ilvl="2" w:tplc="1009001B" w:tentative="1">
+      <w:start w:val="1"/>
+      <w:numFmt w:val="lowerRoman"/>
+      <w:lvlText w:val="%3."/>
+      <w:lvlJc w:val="right"/>
+      <w:pPr>
+        <w:ind w:left="2160" w:hanging="180"/>
+      </w:pPr>
+    </w:lvl>
+    <w:lvl w:ilvl="3" w:tplc="1009000F" w:tentative="1">
+      <w:start w:val="1"/>
+      <w:numFmt w:val="decimal"/>
+      <w:lvlText w:val="%4."/>
+      <w:lvlJc w:val="left"/>
+      <w:pPr>
+        <w:ind w:left="2880" w:hanging="360"/>
+      </w:pPr>
+    </w:lvl>
+    <w:lvl w:ilvl="4" w:tplc="10090019" w:tentative="1">
+      <w:start w:val="1"/>
+      <w:numFmt w:val="lowerLetter"/>
+      <w:lvlText w:val="%5."/>
+      <w:lvlJc w:val="left"/>
+      <w:pPr>
+        <w:ind w:left="3600" w:hanging="360"/>
+      </w:pPr>
+    </w:lvl>
+    <w:lvl w:ilvl="5" w:tplc="1009001B" w:tentative="1">
+      <w:start w:val="1"/>
+      <w:numFmt w:val="lowerRoman"/>
+      <w:lvlText w:val="%6."/>
+      <w:lvlJc w:val="right"/>
+      <w:pPr>
+        <w:ind w:left="4320" w:hanging="180"/>
+      </w:pPr>
+    </w:lvl>
+    <w:lvl w:ilvl="6" w:tplc="1009000F" w:tentative="1">
+      <w:start w:val="1"/>
+      <w:numFmt w:val="decimal"/>
+      <w:lvlText w:val="%7."/>
+      <w:lvlJc w:val="left"/>
+      <w:pPr>
+        <w:ind w:left="5040" w:hanging="360"/>
+      </w:pPr>
+    </w:lvl>
+    <w:lvl w:ilvl="7" w:tplc="10090019" w:tentative="1">
+      <w:start w:val="1"/>
+      <w:numFmt w:val="lowerLetter"/>
+      <w:lvlText w:val="%8."/>
+      <w:lvlJc w:val="left"/>
+      <w:pPr>
+        <w:ind w:left="5760" w:hanging="360"/>
+      </w:pPr>
+    </w:lvl>
+    <w:lvl w:ilvl="8" w:tplc="1009001B" w:tentative="1">
+      <w:start w:val="1"/>
+      <w:numFmt w:val="lowerRoman"/>
+      <w:lvlText w:val="%9."/>
+      <w:lvlJc w:val="right"/>
+      <w:pPr>
+        <w:ind w:left="6480" w:hanging="180"/>
+      </w:pPr>
+    </w:lvl>
+  </w:abstractNum>
+  <w:abstractNum w:abstractNumId="3" w15:restartNumberingAfterBreak="0">
+    <w:nsid w:val="5E065E33"/>
+    <w:multiLevelType w:val="hybridMultilevel"/>
+    <w:tmpl w:val="EE000062"/>
+    <w:lvl w:ilvl="0" w:tplc="1009000F">
+      <w:start w:val="1"/>
+      <w:numFmt w:val="decimal"/>
+      <w:lvlText w:val="%1."/>
+      <w:lvlJc w:val="left"/>
+      <w:pPr>
+        <w:ind w:left="720" w:hanging="360"/>
+      </w:pPr>
+      <w:rPr>
+        <w:rFonts w:hint="default"/>
+      </w:rPr>
+    </w:lvl>
+    <w:lvl w:ilvl="1" w:tplc="10090019" w:tentative="1">
+      <w:start w:val="1"/>
+      <w:numFmt w:val="lowerLetter"/>
+      <w:lvlText w:val="%2."/>
+      <w:lvlJc w:val="left"/>
+      <w:pPr>
+        <w:ind w:left="1440" w:hanging="360"/>
+      </w:pPr>
+    </w:lvl>
+    <w:lvl w:ilvl="2" w:tplc="1009001B" w:tentative="1">
+      <w:start w:val="1"/>
+      <w:numFmt w:val="lowerRoman"/>
+      <w:lvlText w:val="%3."/>
+      <w:lvlJc w:val="right"/>
+      <w:pPr>
+        <w:ind w:left="2160" w:hanging="180"/>
+      </w:pPr>
+    </w:lvl>
+    <w:lvl w:ilvl="3" w:tplc="1009000F" w:tentative="1">
+      <w:start w:val="1"/>
+      <w:numFmt w:val="decimal"/>
+      <w:lvlText w:val="%4."/>
+      <w:lvlJc w:val="left"/>
+      <w:pPr>
+        <w:ind w:left="2880" w:hanging="360"/>
+      </w:pPr>
+    </w:lvl>
+    <w:lvl w:ilvl="4" w:tplc="10090019" w:tentative="1">
+      <w:start w:val="1"/>
+      <w:numFmt w:val="lowerLetter"/>
+      <w:lvlText w:val="%5."/>
+      <w:lvlJc w:val="left"/>
+      <w:pPr>
+        <w:ind w:left="3600" w:hanging="360"/>
+      </w:pPr>
+    </w:lvl>
+    <w:lvl w:ilvl="5" w:tplc="1009001B" w:tentative="1">
+      <w:start w:val="1"/>
+      <w:numFmt w:val="lowerRoman"/>
+      <w:lvlText w:val="%6."/>
+      <w:lvlJc w:val="right"/>
+      <w:pPr>
+        <w:ind w:left="4320" w:hanging="180"/>
+      </w:pPr>
+    </w:lvl>
+    <w:lvl w:ilvl="6" w:tplc="1009000F" w:tentative="1">
+      <w:start w:val="1"/>
+      <w:numFmt w:val="decimal"/>
+      <w:lvlText w:val="%7."/>
+      <w:lvlJc w:val="left"/>
+      <w:pPr>
+        <w:ind w:left="5040" w:hanging="360"/>
+      </w:pPr>
+    </w:lvl>
+    <w:lvl w:ilvl="7" w:tplc="10090019" w:tentative="1">
+      <w:start w:val="1"/>
+      <w:numFmt w:val="lowerLetter"/>
+      <w:lvlText w:val="%8."/>
+      <w:lvlJc w:val="left"/>
+      <w:pPr>
+        <w:ind w:left="5760" w:hanging="360"/>
+      </w:pPr>
+    </w:lvl>
+    <w:lvl w:ilvl="8" w:tplc="1009001B" w:tentative="1">
+      <w:start w:val="1"/>
+      <w:numFmt w:val="lowerRoman"/>
+      <w:lvlText w:val="%9."/>
+      <w:lvlJc w:val="right"/>
+      <w:pPr>
+        <w:ind w:left="6480" w:hanging="180"/>
+      </w:pPr>
+    </w:lvl>
+  </w:abstractNum>
+  <w:abstractNum w:abstractNumId="4" w15:restartNumberingAfterBreak="0">
+    <w:nsid w:val="7C314411"/>
+    <w:multiLevelType w:val="hybridMultilevel"/>
+    <w:tmpl w:val="84960CBA"/>
+    <w:lvl w:ilvl="0" w:tplc="1009000F">
+      <w:start w:val="1"/>
+      <w:numFmt w:val="decimal"/>
+      <w:lvlText w:val="%1."/>
+      <w:lvlJc w:val="left"/>
+      <w:pPr>
+        <w:ind w:left="720" w:hanging="360"/>
+      </w:pPr>
+      <w:rPr>
+        <w:rFonts w:hint="default"/>
+      </w:rPr>
+    </w:lvl>
+    <w:lvl w:ilvl="1" w:tplc="10090019" w:tentative="1">
+      <w:start w:val="1"/>
+      <w:numFmt w:val="lowerLetter"/>
+      <w:lvlText w:val="%2."/>
+      <w:lvlJc w:val="left"/>
+      <w:pPr>
+        <w:ind w:left="1440" w:hanging="360"/>
+      </w:pPr>
+    </w:lvl>
+    <w:lvl w:ilvl="2" w:tplc="1009001B" w:tentative="1">
+      <w:start w:val="1"/>
+      <w:numFmt w:val="lowerRoman"/>
+      <w:lvlText w:val="%3."/>
+      <w:lvlJc w:val="right"/>
+      <w:pPr>
+        <w:ind w:left="2160" w:hanging="180"/>
+      </w:pPr>
+    </w:lvl>
+    <w:lvl w:ilvl="3" w:tplc="1009000F" w:tentative="1">
+      <w:start w:val="1"/>
+      <w:numFmt w:val="decimal"/>
+      <w:lvlText w:val="%4."/>
+      <w:lvlJc w:val="left"/>
+      <w:pPr>
+        <w:ind w:left="2880" w:hanging="360"/>
+      </w:pPr>
+    </w:lvl>
+    <w:lvl w:ilvl="4" w:tplc="10090019" w:tentative="1">
+      <w:start w:val="1"/>
+      <w:numFmt w:val="lowerLetter"/>
+      <w:lvlText w:val="%5."/>
+      <w:lvlJc w:val="left"/>
+      <w:pPr>
+        <w:ind w:left="3600" w:hanging="360"/>
+      </w:pPr>
+    </w:lvl>
+    <w:lvl w:ilvl="5" w:tplc="1009001B" w:tentative="1">
+      <w:start w:val="1"/>
+      <w:numFmt w:val="lowerRoman"/>
+      <w:lvlText w:val="%6."/>
+      <w:lvlJc w:val="right"/>
+      <w:pPr>
+        <w:ind w:left="4320" w:hanging="180"/>
+      </w:pPr>
+    </w:lvl>
+    <w:lvl w:ilvl="6" w:tplc="1009000F" w:tentative="1">
+      <w:start w:val="1"/>
+      <w:numFmt w:val="decimal"/>
+      <w:lvlText w:val="%7."/>
+      <w:lvlJc w:val="left"/>
+      <w:pPr>
+        <w:ind w:left="5040" w:hanging="360"/>
+      </w:pPr>
+    </w:lvl>
+    <w:lvl w:ilvl="7" w:tplc="10090019" w:tentative="1">
+      <w:start w:val="1"/>
+      <w:numFmt w:val="lowerLetter"/>
+      <w:lvlText w:val="%8."/>
+      <w:lvlJc w:val="left"/>
+      <w:pPr>
+        <w:ind w:left="5760" w:hanging="360"/>
+      </w:pPr>
+    </w:lvl>
+    <w:lvl w:ilvl="8" w:tplc="1009001B" w:tentative="1">
+      <w:start w:val="1"/>
+      <w:numFmt w:val="lowerRoman"/>
+      <w:lvlText w:val="%9."/>
+      <w:lvlJc w:val="right"/>
+      <w:pPr>
+        <w:ind w:left="6480" w:hanging="180"/>
+      </w:pPr>
+    </w:lvl>
+  </w:abstractNum>
+  <w:num w:numId="1" w16cid:durableId="1814985694">
+    <w:abstractNumId w:val="4"/>
+  </w:num>
+  <w:num w:numId="2" w16cid:durableId="1279988172">
+    <w:abstractNumId w:val="3"/>
+  </w:num>
+  <w:num w:numId="3" w16cid:durableId="266809735">
+    <w:abstractNumId w:val="0"/>
+  </w:num>
+  <w:num w:numId="4" w16cid:durableId="1366445953">
+    <w:abstractNumId w:val="2"/>
+  </w:num>
+  <w:num w:numId="5" w16cid:durableId="1989701969">
+    <w:abstractNumId w:val="1"/>
+  </w:num>
+</w:numbering>
 </file>
 
 <file path=word/styles.xml><?xml version="1.0" encoding="utf-8"?>

</xml_diff>

<commit_message>
Edit controller to pass the test
</commit_message>
<xml_diff>
--- a/Assignment2_screenshot.docx
+++ b/Assignment2_screenshot.docx
@@ -5,7 +5,6 @@
     <w:p>
       <w:pPr>
         <w:rPr>
-          <w:rFonts w:hint="eastAsia"/>
           <w:noProof/>
           <w:lang w:eastAsia="ja-JP"/>
         </w:rPr>
@@ -162,13 +161,7 @@
         <w:rPr>
           <w:lang w:eastAsia="ja-JP"/>
         </w:rPr>
-        <w:t>mongodb://localhost:27017/Marketplace</w:t>
-      </w:r>
-      <w:r>
-        <w:rPr>
-          <w:lang w:eastAsia="ja-JP"/>
-        </w:rPr>
-        <w:t xml:space="preserve"> </w:t>
+        <w:t xml:space="preserve">mongodb://localhost:27017/Marketplace </w:t>
       </w:r>
     </w:p>
     <w:p>
@@ -180,6 +173,9 @@
         <w:t>2b:</w:t>
       </w:r>
       <w:r>
+        <w:rPr>
+          <w:noProof/>
+        </w:rPr>
         <w:drawing>
           <wp:inline distT="0" distB="0" distL="0" distR="0" wp14:anchorId="60E7CA93" wp14:editId="50353384">
             <wp:extent cx="5612130" cy="2294890"/>
@@ -255,6 +251,7 @@
       </w:r>
       <w:r>
         <w:rPr>
+          <w:noProof/>
           <w:lang w:eastAsia="ja-JP"/>
         </w:rPr>
         <w:drawing>
@@ -316,6 +313,7 @@
       </w:r>
       <w:r>
         <w:rPr>
+          <w:noProof/>
           <w:lang w:eastAsia="ja-JP"/>
         </w:rPr>
         <w:drawing>
@@ -376,6 +374,7 @@
       </w:r>
       <w:r>
         <w:rPr>
+          <w:noProof/>
           <w:lang w:eastAsia="ja-JP"/>
         </w:rPr>
         <w:drawing>
@@ -437,6 +436,7 @@
       </w:r>
       <w:r>
         <w:rPr>
+          <w:noProof/>
           <w:lang w:eastAsia="ja-JP"/>
         </w:rPr>
         <w:drawing>
@@ -483,6 +483,7 @@
       </w:r>
       <w:r>
         <w:rPr>
+          <w:noProof/>
           <w:lang w:eastAsia="ja-JP"/>
         </w:rPr>
         <w:drawing>
@@ -550,13 +551,13 @@
       </w:r>
       <w:r>
         <w:rPr>
-          <w:lang w:eastAsia="ja-JP"/>
+          <w:noProof/>
         </w:rPr>
         <w:drawing>
-          <wp:inline distT="0" distB="0" distL="0" distR="0" wp14:anchorId="2E7128A9" wp14:editId="1536720A">
+          <wp:inline distT="0" distB="0" distL="0" distR="0" wp14:anchorId="38AEDFEF" wp14:editId="3386E134">
             <wp:extent cx="5612130" cy="3345815"/>
             <wp:effectExtent l="0" t="0" r="7620" b="6985"/>
-            <wp:docPr id="1677827858" name="圖片 1" descr="一張含有 文字, 螢幕擷取畫面, 軟體, 數字 的圖片&#10;&#10;自動產生的描述"/>
+            <wp:docPr id="1882369421" name="圖片 1" descr="一張含有 文字, 螢幕擷取畫面, 軟體, 數字 的圖片&#10;&#10;自動產生的描述"/>
             <wp:cNvGraphicFramePr>
               <a:graphicFrameLocks xmlns:a="http://schemas.openxmlformats.org/drawingml/2006/main" noChangeAspect="1"/>
             </wp:cNvGraphicFramePr>
@@ -564,7 +565,7 @@
               <a:graphicData uri="http://schemas.openxmlformats.org/drawingml/2006/picture">
                 <pic:pic xmlns:pic="http://schemas.openxmlformats.org/drawingml/2006/picture">
                   <pic:nvPicPr>
-                    <pic:cNvPr id="1677827858" name="圖片 1" descr="一張含有 文字, 螢幕擷取畫面, 軟體, 數字 的圖片&#10;&#10;自動產生的描述"/>
+                    <pic:cNvPr id="1882369421" name="圖片 1" descr="一張含有 文字, 螢幕擷取畫面, 軟體, 數字 的圖片&#10;&#10;自動產生的描述"/>
                     <pic:cNvPicPr/>
                   </pic:nvPicPr>
                   <pic:blipFill>
@@ -617,13 +618,13 @@
       </w:r>
       <w:r>
         <w:rPr>
-          <w:lang w:eastAsia="ja-JP"/>
+          <w:noProof/>
         </w:rPr>
         <w:drawing>
-          <wp:inline distT="0" distB="0" distL="0" distR="0" wp14:anchorId="6C77735A" wp14:editId="75AF361E">
+          <wp:inline distT="0" distB="0" distL="0" distR="0" wp14:anchorId="07AF05ED" wp14:editId="46023B1F">
             <wp:extent cx="5612130" cy="3345815"/>
             <wp:effectExtent l="0" t="0" r="7620" b="6985"/>
-            <wp:docPr id="1734982256" name="圖片 1" descr="一張含有 文字, 螢幕擷取畫面, 軟體, 數字 的圖片&#10;&#10;自動產生的描述"/>
+            <wp:docPr id="60757524" name="圖片 1" descr="一張含有 文字, 螢幕擷取畫面, 軟體, 數字 的圖片&#10;&#10;自動產生的描述"/>
             <wp:cNvGraphicFramePr>
               <a:graphicFrameLocks xmlns:a="http://schemas.openxmlformats.org/drawingml/2006/main" noChangeAspect="1"/>
             </wp:cNvGraphicFramePr>
@@ -631,7 +632,7 @@
               <a:graphicData uri="http://schemas.openxmlformats.org/drawingml/2006/picture">
                 <pic:pic xmlns:pic="http://schemas.openxmlformats.org/drawingml/2006/picture">
                   <pic:nvPicPr>
-                    <pic:cNvPr id="1734982256" name="圖片 1" descr="一張含有 文字, 螢幕擷取畫面, 軟體, 數字 的圖片&#10;&#10;自動產生的描述"/>
+                    <pic:cNvPr id="60757524" name="圖片 1" descr="一張含有 文字, 螢幕擷取畫面, 軟體, 數字 的圖片&#10;&#10;自動產生的描述"/>
                     <pic:cNvPicPr/>
                   </pic:nvPicPr>
                   <pic:blipFill>
@@ -756,6 +757,7 @@
       </w:r>
       <w:r>
         <w:rPr>
+          <w:noProof/>
           <w:lang w:eastAsia="ja-JP"/>
         </w:rPr>
         <w:drawing>
@@ -887,7 +889,6 @@
     <w:pPr>
       <w:pStyle w:val="ae"/>
       <w:rPr>
-        <w:rFonts w:hint="eastAsia"/>
         <w:lang w:eastAsia="ja-JP"/>
       </w:rPr>
     </w:pPr>

</xml_diff>